<commit_message>
Fix documentazione "Iterazione 2".
</commit_message>
<xml_diff>
--- a/Documentazione/Iterazione 1/Documento di ideazione-Aggiornamento E1.docx
+++ b/Documentazione/Iterazione 1/Documento di ideazione-Aggiornamento E1.docx
@@ -576,7 +576,6 @@
         </w:rPr>
         <w:t xml:space="preserve"> </w:t>
       </w:r>
-      <w:proofErr w:type="gramStart"/>
       <w:r>
         <w:rPr>
           <w:rFonts w:ascii="Aptos" w:hAnsi="Aptos"/>
@@ -632,7 +631,6 @@
         </w:rPr>
         <w:t>tudyHub</w:t>
       </w:r>
-      <w:proofErr w:type="gramEnd"/>
       <w:r>
         <w:rPr>
           <w:rFonts w:ascii="Aptos" w:hAnsi="Aptos"/>
@@ -1634,7 +1632,6 @@
           <w:szCs w:val="24"/>
         </w:rPr>
       </w:pPr>
-      <w:proofErr w:type="gramStart"/>
       <w:r>
         <w:rPr>
           <w:rFonts w:ascii="Aptos" w:eastAsia="HRPVK+Aptos" w:hAnsi="Aptos" w:cs="HRPVK+Aptos"/>
@@ -1668,7 +1665,6 @@
         </w:rPr>
         <w:t>StudyHub</w:t>
       </w:r>
-      <w:proofErr w:type="gramEnd"/>
       <w:r>
         <w:rPr>
           <w:rFonts w:ascii="Aptos" w:hAnsi="Aptos"/>
@@ -11295,6 +11291,24 @@
       <w:pPr>
         <w:pStyle w:val="Paragrafoelenco"/>
         <w:widowControl w:val="0"/>
+        <w:spacing w:line="239" w:lineRule="auto"/>
+        <w:ind w:left="360" w:right="443"/>
+        <w:rPr>
+          <w:rFonts w:ascii="Aptos" w:eastAsia="HGOJT+Aptos" w:hAnsi="Aptos" w:cs="HGOJT+Aptos"/>
+          <w:b/>
+          <w:bCs/>
+          <w:i/>
+          <w:iCs/>
+          <w:color w:val="000000"/>
+          <w:sz w:val="36"/>
+          <w:szCs w:val="36"/>
+        </w:rPr>
+      </w:pPr>
+    </w:p>
+    <w:p>
+      <w:pPr>
+        <w:pStyle w:val="Paragrafoelenco"/>
+        <w:widowControl w:val="0"/>
         <w:numPr>
           <w:ilvl w:val="0"/>
           <w:numId w:val="3"/>
@@ -11323,6 +11337,7 @@
           <w:sz w:val="36"/>
           <w:szCs w:val="36"/>
         </w:rPr>
+        <w:lastRenderedPageBreak/>
         <w:t>Regole di business</w:t>
       </w:r>
     </w:p>
@@ -11354,7 +11369,6 @@
           <w:sz w:val="26"/>
           <w:szCs w:val="26"/>
         </w:rPr>
-        <w:lastRenderedPageBreak/>
         <w:t>Un corso può non può avere più di 30 iscritti contemporaneamente.</w:t>
       </w:r>
     </w:p>

</xml_diff>